<commit_message>
the first selection of the performance done
</commit_message>
<xml_diff>
--- a/ICT50215 CUA51015 Maths for Games Brief - Version Control Software Evaluation.docx
+++ b/ICT50215 CUA51015 Maths for Games Brief - Version Control Software Evaluation.docx
@@ -171,7 +171,19 @@
         <w:rPr>
           <w:b/>
         </w:rPr>
-        <w:t>&lt;author&gt;</w:t>
+        <w:t>&lt;</w:t>
+      </w:r>
+      <w:r>
+        <w:rPr>
+          <w:b/>
+        </w:rPr>
+        <w:t>Blake Peck</w:t>
+      </w:r>
+      <w:r>
+        <w:rPr>
+          <w:b/>
+        </w:rPr>
+        <w:t>&gt;</w:t>
       </w:r>
     </w:p>
     <w:p>
@@ -185,7 +197,19 @@
         <w:rPr>
           <w:b/>
         </w:rPr>
-        <w:t>&lt;date&gt;</w:t>
+        <w:t>&lt;</w:t>
+      </w:r>
+      <w:r>
+        <w:rPr>
+          <w:b/>
+        </w:rPr>
+        <w:t>29/03/2021</w:t>
+      </w:r>
+      <w:r>
+        <w:rPr>
+          <w:b/>
+        </w:rPr>
+        <w:t>&gt;</w:t>
       </w:r>
     </w:p>
     <w:p>
@@ -215,13 +239,45 @@
       </w:r>
     </w:p>
     <w:p>
+      <w:pPr>
+        <w:rPr>
+          <w:b/>
+          <w:bCs/>
+        </w:rPr>
+      </w:pPr>
       <w:r>
         <w:t>The version control software used was:</w:t>
       </w:r>
+      <w:r>
+        <w:t xml:space="preserve"> </w:t>
+      </w:r>
+      <w:r>
+        <w:rPr>
+          <w:b/>
+          <w:bCs/>
+        </w:rPr>
+        <w:t>The version control software is GitKraken.</w:t>
+      </w:r>
     </w:p>
     <w:p>
+      <w:pPr>
+        <w:rPr>
+          <w:b/>
+          <w:bCs/>
+        </w:rPr>
+      </w:pPr>
       <w:r>
         <w:t>The client program was:</w:t>
+      </w:r>
+      <w:r>
+        <w:t xml:space="preserve"> </w:t>
+      </w:r>
+      <w:r>
+        <w:rPr>
+          <w:b/>
+          <w:bCs/>
+        </w:rPr>
+        <w:t>A repository that people who have access can use it.</w:t>
       </w:r>
     </w:p>
     <w:p>
@@ -243,6 +299,28 @@
       </w:r>
     </w:p>
     <w:p>
+      <w:pPr>
+        <w:rPr>
+          <w:b/>
+          <w:bCs/>
+        </w:rPr>
+      </w:pPr>
+      <w:r>
+        <w:rPr>
+          <w:b/>
+          <w:bCs/>
+        </w:rPr>
+        <w:t>Using GitKraken was a bit hard to understand for the first time using a version control. But it very easy to learn how to use it with the amount of help it gives to understand how to use it better. It very simply to make a new repository and clone it to a location that best suits you.</w:t>
+      </w:r>
+      <w:r>
+        <w:rPr>
+          <w:b/>
+          <w:bCs/>
+        </w:rPr>
+        <w:t xml:space="preserve"> It was quick easy to start using GitKraken now every day didn’t ruin the workflow but made it better as it help look over my work and see what I have done over the days working on assessment that I may have forgotten about doing.</w:t>
+      </w:r>
+    </w:p>
+    <w:p>
       <w:r>
         <w:t>Measure the performance of the software against the performance criteria. This may be a subjective evaluation (for example, ‘I feel the user interface was not intuitive’).</w:t>
       </w:r>
@@ -267,6 +345,7 @@
     </w:p>
     <w:p>
       <w:r>
+        <w:lastRenderedPageBreak/>
         <w:t xml:space="preserve">What are the benefits (if any) for organisations? Would this software be useful in a game development environment? Give your opinion of the software. </w:t>
       </w:r>
     </w:p>
@@ -293,7 +372,6 @@
     </w:p>
     <w:p>
       <w:r>
-        <w:lastRenderedPageBreak/>
         <w:t>Consider an organisation implementing a self-hosted version control server. You may want to research and discuss:</w:t>
       </w:r>
     </w:p>
@@ -5851,6 +5929,25 @@
 </file>
 
 <file path=customXml/item1.xml><?xml version="1.0" encoding="utf-8"?>
+<b:Sources xmlns:b="http://schemas.openxmlformats.org/officeDocument/2006/bibliography" xmlns="http://schemas.openxmlformats.org/officeDocument/2006/bibliography" SelectedStyle="\APASixthEditionOfficeOnline.xsl" StyleName="APA" Version="6"/>
+</file>
+
+<file path=customXml/item2.xml><?xml version="1.0" encoding="utf-8"?>
+<p:properties xmlns:p="http://schemas.microsoft.com/office/2006/metadata/properties" xmlns:xsi="http://www.w3.org/2001/XMLSchema-instance" xmlns:pc="http://schemas.microsoft.com/office/infopath/2007/PartnerControls">
+  <documentManagement/>
+</p:properties>
+</file>
+
+<file path=customXml/item3.xml><?xml version="1.0" encoding="utf-8"?>
+<?mso-contentType ?>
+<FormTemplates xmlns="http://schemas.microsoft.com/sharepoint/v3/contenttype/forms">
+  <Display>DocumentLibraryForm</Display>
+  <Edit>DocumentLibraryForm</Edit>
+  <New>DocumentLibraryForm</New>
+</FormTemplates>
+</file>
+
+<file path=customXml/item4.xml><?xml version="1.0" encoding="utf-8"?>
 <ct:contentTypeSchema xmlns:ct="http://schemas.microsoft.com/office/2006/metadata/contentType" xmlns:ma="http://schemas.microsoft.com/office/2006/metadata/properties/metaAttributes" ct:_="" ma:_="" ma:contentTypeName="Document" ma:contentTypeID="0x01010016F4542A8E7DD640B3BC4F081D67BD17" ma:contentTypeVersion="12" ma:contentTypeDescription="Create a new document." ma:contentTypeScope="" ma:versionID="27c2dbada59f2179a6cad865b3b91926">
   <xsd:schema xmlns:xsd="http://www.w3.org/2001/XMLSchema" xmlns:xs="http://www.w3.org/2001/XMLSchema" xmlns:p="http://schemas.microsoft.com/office/2006/metadata/properties" xmlns:ns2="6ac566f0-206d-4bc5-bcec-ce830458d3f1" xmlns:ns3="4ba0a89f-8d28-45b8-8c8a-cf56563c9d8a" targetNamespace="http://schemas.microsoft.com/office/2006/metadata/properties" ma:root="true" ma:fieldsID="bbbd863d49b046c436f58500a7a6c075" ns2:_="" ns3:_="">
     <xsd:import namespace="6ac566f0-206d-4bc5-bcec-ce830458d3f1"/>
@@ -6047,26 +6144,32 @@
 </ct:contentTypeSchema>
 </file>
 
-<file path=customXml/item2.xml><?xml version="1.0" encoding="utf-8"?>
-<?mso-contentType ?>
-<FormTemplates xmlns="http://schemas.microsoft.com/sharepoint/v3/contenttype/forms">
-  <Display>DocumentLibraryForm</Display>
-  <Edit>DocumentLibraryForm</Edit>
-  <New>DocumentLibraryForm</New>
-</FormTemplates>
+<file path=customXml/itemProps1.xml><?xml version="1.0" encoding="utf-8"?>
+<ds:datastoreItem xmlns:ds="http://schemas.openxmlformats.org/officeDocument/2006/customXml" ds:itemID="{E578E59A-0854-4A11-9BB0-04C2BF4373B3}">
+  <ds:schemaRefs>
+    <ds:schemaRef ds:uri="http://schemas.openxmlformats.org/officeDocument/2006/bibliography"/>
+  </ds:schemaRefs>
+</ds:datastoreItem>
 </file>
 
-<file path=customXml/item3.xml><?xml version="1.0" encoding="utf-8"?>
-<p:properties xmlns:p="http://schemas.microsoft.com/office/2006/metadata/properties" xmlns:xsi="http://www.w3.org/2001/XMLSchema-instance" xmlns:pc="http://schemas.microsoft.com/office/infopath/2007/PartnerControls">
-  <documentManagement/>
-</p:properties>
+<file path=customXml/itemProps2.xml><?xml version="1.0" encoding="utf-8"?>
+<ds:datastoreItem xmlns:ds="http://schemas.openxmlformats.org/officeDocument/2006/customXml" ds:itemID="{35A48CE1-F8EF-4B81-B6B6-5BD9516503DE}">
+  <ds:schemaRefs>
+    <ds:schemaRef ds:uri="http://schemas.microsoft.com/office/2006/metadata/properties"/>
+    <ds:schemaRef ds:uri="http://schemas.microsoft.com/office/infopath/2007/PartnerControls"/>
+  </ds:schemaRefs>
+</ds:datastoreItem>
 </file>
 
-<file path=customXml/item4.xml><?xml version="1.0" encoding="utf-8"?>
-<b:Sources xmlns:b="http://schemas.openxmlformats.org/officeDocument/2006/bibliography" xmlns="http://schemas.openxmlformats.org/officeDocument/2006/bibliography" SelectedStyle="\APASixthEditionOfficeOnline.xsl" StyleName="APA" Version="6"/>
+<file path=customXml/itemProps3.xml><?xml version="1.0" encoding="utf-8"?>
+<ds:datastoreItem xmlns:ds="http://schemas.openxmlformats.org/officeDocument/2006/customXml" ds:itemID="{AF690011-DE0B-4F69-ABFB-690552A9337D}">
+  <ds:schemaRefs>
+    <ds:schemaRef ds:uri="http://schemas.microsoft.com/sharepoint/v3/contenttype/forms"/>
+  </ds:schemaRefs>
+</ds:datastoreItem>
 </file>
 
-<file path=customXml/itemProps1.xml><?xml version="1.0" encoding="utf-8"?>
+<file path=customXml/itemProps4.xml><?xml version="1.0" encoding="utf-8"?>
 <ds:datastoreItem xmlns:ds="http://schemas.openxmlformats.org/officeDocument/2006/customXml" ds:itemID="{9FE6D96D-AC80-4F4F-A678-5E7FBC38079F}">
   <ds:schemaRefs>
     <ds:schemaRef ds:uri="http://schemas.microsoft.com/office/2006/metadata/contentType"/>
@@ -6083,29 +6186,4 @@
     <ds:schemaRef ds:uri="http://schemas.microsoft.com/internal/obd"/>
   </ds:schemaRefs>
 </ds:datastoreItem>
-</file>
-
-<file path=customXml/itemProps2.xml><?xml version="1.0" encoding="utf-8"?>
-<ds:datastoreItem xmlns:ds="http://schemas.openxmlformats.org/officeDocument/2006/customXml" ds:itemID="{AF690011-DE0B-4F69-ABFB-690552A9337D}">
-  <ds:schemaRefs>
-    <ds:schemaRef ds:uri="http://schemas.microsoft.com/sharepoint/v3/contenttype/forms"/>
-  </ds:schemaRefs>
-</ds:datastoreItem>
-</file>
-
-<file path=customXml/itemProps3.xml><?xml version="1.0" encoding="utf-8"?>
-<ds:datastoreItem xmlns:ds="http://schemas.openxmlformats.org/officeDocument/2006/customXml" ds:itemID="{35A48CE1-F8EF-4B81-B6B6-5BD9516503DE}">
-  <ds:schemaRefs>
-    <ds:schemaRef ds:uri="http://schemas.microsoft.com/office/2006/metadata/properties"/>
-    <ds:schemaRef ds:uri="http://schemas.microsoft.com/office/infopath/2007/PartnerControls"/>
-  </ds:schemaRefs>
-</ds:datastoreItem>
-</file>
-
-<file path=customXml/itemProps4.xml><?xml version="1.0" encoding="utf-8"?>
-<ds:datastoreItem xmlns:ds="http://schemas.openxmlformats.org/officeDocument/2006/customXml" ds:itemID="{E578E59A-0854-4A11-9BB0-04C2BF4373B3}">
-  <ds:schemaRefs>
-    <ds:schemaRef ds:uri="http://schemas.openxmlformats.org/officeDocument/2006/bibliography"/>
-  </ds:schemaRefs>
-</ds:datastoreItem>
 </file>
</xml_diff>

<commit_message>
just saving the word document did this
</commit_message>
<xml_diff>
--- a/ICT50215 CUA51015 Maths for Games Brief - Version Control Software Evaluation.docx
+++ b/ICT50215 CUA51015 Maths for Games Brief - Version Control Software Evaluation.docx
@@ -317,7 +317,21 @@
           <w:b/>
           <w:bCs/>
         </w:rPr>
-        <w:t xml:space="preserve"> It was quick easy to start using GitKraken now every day didn’t ruin the workflow but made it better as it help look over my work and see what I have done over the days working on assessment that I may have forgotten about doing.</w:t>
+        <w:t xml:space="preserve"> It was quick easy to start using GitKraken now every day </w:t>
+      </w:r>
+      <w:r>
+        <w:rPr>
+          <w:b/>
+          <w:bCs/>
+        </w:rPr>
+        <w:t>did not</w:t>
+      </w:r>
+      <w:r>
+        <w:rPr>
+          <w:b/>
+          <w:bCs/>
+        </w:rPr>
+        <w:t xml:space="preserve"> ruin the workflow but made it better as it help look over my work and see what I have done over the days working on assessment that I may have forgotten about doing.</w:t>
       </w:r>
     </w:p>
     <w:p>
@@ -325,6 +339,7 @@
         <w:t>Measure the performance of the software against the performance criteria. This may be a subjective evaluation (for example, ‘I feel the user interface was not intuitive’).</w:t>
       </w:r>
     </w:p>
+    <w:p/>
     <w:p>
       <w:r>
         <w:t>You may wish to identify any specific features or aspects of the software that significantly affected your evaluation of its performance (i.e., what were the specific good or bad points).</w:t>
@@ -340,12 +355,12 @@
         <w:rPr>
           <w:b/>
         </w:rPr>
+        <w:lastRenderedPageBreak/>
         <w:t>Evaluation:</w:t>
       </w:r>
     </w:p>
     <w:p>
       <w:r>
-        <w:lastRenderedPageBreak/>
         <w:t xml:space="preserve">What are the benefits (if any) for organisations? Would this software be useful in a game development environment? Give your opinion of the software. </w:t>
       </w:r>
     </w:p>

</xml_diff>

<commit_message>
Finish the Performance, Evaluation, and the first part of Environmental Considerations
</commit_message>
<xml_diff>
--- a/ICT50215 CUA51015 Maths for Games Brief - Version Control Software Evaluation.docx
+++ b/ICT50215 CUA51015 Maths for Games Brief - Version Control Software Evaluation.docx
@@ -239,18 +239,20 @@
       </w:r>
     </w:p>
     <w:p>
-      <w:pPr>
-        <w:rPr>
-          <w:b/>
-          <w:bCs/>
-        </w:rPr>
-      </w:pPr>
       <w:r>
         <w:t>The version control software used was:</w:t>
       </w:r>
       <w:r>
         <w:t xml:space="preserve"> </w:t>
       </w:r>
+    </w:p>
+    <w:p>
+      <w:pPr>
+        <w:rPr>
+          <w:b/>
+          <w:bCs/>
+        </w:rPr>
+      </w:pPr>
       <w:r>
         <w:rPr>
           <w:b/>
@@ -260,18 +262,20 @@
       </w:r>
     </w:p>
     <w:p>
-      <w:pPr>
-        <w:rPr>
-          <w:b/>
-          <w:bCs/>
-        </w:rPr>
-      </w:pPr>
       <w:r>
         <w:t>The client program was:</w:t>
       </w:r>
       <w:r>
         <w:t xml:space="preserve"> </w:t>
       </w:r>
+    </w:p>
+    <w:p>
+      <w:pPr>
+        <w:rPr>
+          <w:b/>
+          <w:bCs/>
+        </w:rPr>
+      </w:pPr>
       <w:r>
         <w:rPr>
           <w:b/>
@@ -339,7 +343,36 @@
         <w:t>Measure the performance of the software against the performance criteria. This may be a subjective evaluation (for example, ‘I feel the user interface was not intuitive’).</w:t>
       </w:r>
     </w:p>
-    <w:p/>
+    <w:p>
+      <w:pPr>
+        <w:rPr>
+          <w:b/>
+          <w:bCs/>
+        </w:rPr>
+      </w:pPr>
+      <w:r>
+        <w:rPr>
+          <w:b/>
+          <w:bCs/>
+        </w:rPr>
+        <w:lastRenderedPageBreak/>
+        <w:t xml:space="preserve">I feel the management of files that are put in the repository are organises </w:t>
+      </w:r>
+      <w:r>
+        <w:rPr>
+          <w:b/>
+          <w:bCs/>
+        </w:rPr>
+        <w:t xml:space="preserve">very well, keeping the files together and not making a mess having trouble with searching for a file. Starting to use GitKraken every day came with the user interface being confusing for me to understand at first with it being hard to learn at first, being not nice to newcomers. </w:t>
+      </w:r>
+      <w:r>
+        <w:rPr>
+          <w:b/>
+          <w:bCs/>
+        </w:rPr>
+        <w:t>When it comes to the cloning of the repository and having multiple clones of it was difficult to use, by having files not transferring over which could be cause of not one button pressed. Making that not doing one step hard to work on the same repository hard.</w:t>
+      </w:r>
+    </w:p>
     <w:p>
       <w:r>
         <w:t>You may wish to identify any specific features or aspects of the software that significantly affected your evaluation of its performance (i.e., what were the specific good or bad points).</w:t>
@@ -349,19 +382,69 @@
       <w:pPr>
         <w:rPr>
           <w:b/>
+          <w:bCs/>
+        </w:rPr>
+      </w:pPr>
+      <w:r>
+        <w:rPr>
+          <w:b/>
+          <w:bCs/>
+        </w:rPr>
+        <w:t>The part about cloning allowing you to work on it on different computers are helpful as the files are saved on all computer when saved to GitKraken. This is much better than having a USB which leads to having to copy the files on a it to move it to the other computer which could mess up files. Worse situation you lose the UBS so you cannot transfer, compared to GitKraken it stored online.</w:t>
+      </w:r>
+    </w:p>
+    <w:p>
+      <w:pPr>
+        <w:rPr>
+          <w:b/>
         </w:rPr>
       </w:pPr>
       <w:r>
         <w:rPr>
           <w:b/>
         </w:rPr>
-        <w:lastRenderedPageBreak/>
         <w:t>Evaluation:</w:t>
       </w:r>
     </w:p>
     <w:p>
       <w:r>
         <w:t xml:space="preserve">What are the benefits (if any) for organisations? Would this software be useful in a game development environment? Give your opinion of the software. </w:t>
+      </w:r>
+    </w:p>
+    <w:p>
+      <w:pPr>
+        <w:rPr>
+          <w:b/>
+          <w:bCs/>
+        </w:rPr>
+      </w:pPr>
+      <w:r>
+        <w:rPr>
+          <w:b/>
+          <w:bCs/>
+        </w:rPr>
+        <w:t xml:space="preserve">The main benefit that I say is allowing multiple users to work on the repository at the same time and not cause problems if there are more than one person working on the file. GitKraken software world 100% be useful in a game development environment as </w:t>
+      </w:r>
+      <w:r>
+        <w:rPr>
+          <w:b/>
+          <w:bCs/>
+        </w:rPr>
+        <w:t xml:space="preserve">users can branch off working on there own local, write long description about what you just saved to GitKraken so other can read, and bring all branches together into a </w:t>
+      </w:r>
+      <w:r>
+        <w:rPr>
+          <w:b/>
+          <w:bCs/>
+        </w:rPr>
+        <w:t>single branch</w:t>
+      </w:r>
+      <w:r>
+        <w:rPr>
+          <w:b/>
+          <w:bCs/>
+        </w:rPr>
+        <w:t xml:space="preserve"> that holds all the work.</w:t>
       </w:r>
     </w:p>
     <w:p>
@@ -383,6 +466,28 @@
       </w:r>
       <w:r>
         <w:t>environmental considerations should be considered when integrating this technology into an organisation or project?</w:t>
+      </w:r>
+    </w:p>
+    <w:p>
+      <w:pPr>
+        <w:rPr>
+          <w:b/>
+          <w:bCs/>
+        </w:rPr>
+      </w:pPr>
+      <w:r>
+        <w:rPr>
+          <w:b/>
+          <w:bCs/>
+        </w:rPr>
+        <w:t xml:space="preserve">The more people using a version control </w:t>
+      </w:r>
+      <w:r>
+        <w:rPr>
+          <w:b/>
+          <w:bCs/>
+        </w:rPr>
+        <w:t>will cause the use of USB being use lower the chance of computers being destroyed by the USB overheating in the port. Which would lead to throwing out the computer onto a landfill where the chemicals pollute the soil and enter the groundwater contaminating it.</w:t>
       </w:r>
     </w:p>
     <w:p>
@@ -5944,25 +6049,16 @@
 </file>
 
 <file path=customXml/item1.xml><?xml version="1.0" encoding="utf-8"?>
-<b:Sources xmlns:b="http://schemas.openxmlformats.org/officeDocument/2006/bibliography" xmlns="http://schemas.openxmlformats.org/officeDocument/2006/bibliography" SelectedStyle="\APASixthEditionOfficeOnline.xsl" StyleName="APA" Version="6"/>
-</file>
-
-<file path=customXml/item2.xml><?xml version="1.0" encoding="utf-8"?>
 <p:properties xmlns:p="http://schemas.microsoft.com/office/2006/metadata/properties" xmlns:xsi="http://www.w3.org/2001/XMLSchema-instance" xmlns:pc="http://schemas.microsoft.com/office/infopath/2007/PartnerControls">
   <documentManagement/>
 </p:properties>
 </file>
 
-<file path=customXml/item3.xml><?xml version="1.0" encoding="utf-8"?>
-<?mso-contentType ?>
-<FormTemplates xmlns="http://schemas.microsoft.com/sharepoint/v3/contenttype/forms">
-  <Display>DocumentLibraryForm</Display>
-  <Edit>DocumentLibraryForm</Edit>
-  <New>DocumentLibraryForm</New>
-</FormTemplates>
+<file path=customXml/item2.xml><?xml version="1.0" encoding="utf-8"?>
+<b:Sources xmlns:b="http://schemas.openxmlformats.org/officeDocument/2006/bibliography" xmlns="http://schemas.openxmlformats.org/officeDocument/2006/bibliography" SelectedStyle="\APASixthEditionOfficeOnline.xsl" StyleName="APA" Version="6"/>
 </file>
 
-<file path=customXml/item4.xml><?xml version="1.0" encoding="utf-8"?>
+<file path=customXml/item3.xml><?xml version="1.0" encoding="utf-8"?>
 <ct:contentTypeSchema xmlns:ct="http://schemas.microsoft.com/office/2006/metadata/contentType" xmlns:ma="http://schemas.microsoft.com/office/2006/metadata/properties/metaAttributes" ct:_="" ma:_="" ma:contentTypeName="Document" ma:contentTypeID="0x01010016F4542A8E7DD640B3BC4F081D67BD17" ma:contentTypeVersion="12" ma:contentTypeDescription="Create a new document." ma:contentTypeScope="" ma:versionID="27c2dbada59f2179a6cad865b3b91926">
   <xsd:schema xmlns:xsd="http://www.w3.org/2001/XMLSchema" xmlns:xs="http://www.w3.org/2001/XMLSchema" xmlns:p="http://schemas.microsoft.com/office/2006/metadata/properties" xmlns:ns2="6ac566f0-206d-4bc5-bcec-ce830458d3f1" xmlns:ns3="4ba0a89f-8d28-45b8-8c8a-cf56563c9d8a" targetNamespace="http://schemas.microsoft.com/office/2006/metadata/properties" ma:root="true" ma:fieldsID="bbbd863d49b046c436f58500a7a6c075" ns2:_="" ns3:_="">
     <xsd:import namespace="6ac566f0-206d-4bc5-bcec-ce830458d3f1"/>
@@ -6159,15 +6255,16 @@
 </ct:contentTypeSchema>
 </file>
 
-<file path=customXml/itemProps1.xml><?xml version="1.0" encoding="utf-8"?>
-<ds:datastoreItem xmlns:ds="http://schemas.openxmlformats.org/officeDocument/2006/customXml" ds:itemID="{E578E59A-0854-4A11-9BB0-04C2BF4373B3}">
-  <ds:schemaRefs>
-    <ds:schemaRef ds:uri="http://schemas.openxmlformats.org/officeDocument/2006/bibliography"/>
-  </ds:schemaRefs>
-</ds:datastoreItem>
+<file path=customXml/item4.xml><?xml version="1.0" encoding="utf-8"?>
+<?mso-contentType ?>
+<FormTemplates xmlns="http://schemas.microsoft.com/sharepoint/v3/contenttype/forms">
+  <Display>DocumentLibraryForm</Display>
+  <Edit>DocumentLibraryForm</Edit>
+  <New>DocumentLibraryForm</New>
+</FormTemplates>
 </file>
 
-<file path=customXml/itemProps2.xml><?xml version="1.0" encoding="utf-8"?>
+<file path=customXml/itemProps1.xml><?xml version="1.0" encoding="utf-8"?>
 <ds:datastoreItem xmlns:ds="http://schemas.openxmlformats.org/officeDocument/2006/customXml" ds:itemID="{35A48CE1-F8EF-4B81-B6B6-5BD9516503DE}">
   <ds:schemaRefs>
     <ds:schemaRef ds:uri="http://schemas.microsoft.com/office/2006/metadata/properties"/>
@@ -6176,15 +6273,15 @@
 </ds:datastoreItem>
 </file>
 
-<file path=customXml/itemProps3.xml><?xml version="1.0" encoding="utf-8"?>
-<ds:datastoreItem xmlns:ds="http://schemas.openxmlformats.org/officeDocument/2006/customXml" ds:itemID="{AF690011-DE0B-4F69-ABFB-690552A9337D}">
+<file path=customXml/itemProps2.xml><?xml version="1.0" encoding="utf-8"?>
+<ds:datastoreItem xmlns:ds="http://schemas.openxmlformats.org/officeDocument/2006/customXml" ds:itemID="{E578E59A-0854-4A11-9BB0-04C2BF4373B3}">
   <ds:schemaRefs>
-    <ds:schemaRef ds:uri="http://schemas.microsoft.com/sharepoint/v3/contenttype/forms"/>
+    <ds:schemaRef ds:uri="http://schemas.openxmlformats.org/officeDocument/2006/bibliography"/>
   </ds:schemaRefs>
 </ds:datastoreItem>
 </file>
 
-<file path=customXml/itemProps4.xml><?xml version="1.0" encoding="utf-8"?>
+<file path=customXml/itemProps3.xml><?xml version="1.0" encoding="utf-8"?>
 <ds:datastoreItem xmlns:ds="http://schemas.openxmlformats.org/officeDocument/2006/customXml" ds:itemID="{9FE6D96D-AC80-4F4F-A678-5E7FBC38079F}">
   <ds:schemaRefs>
     <ds:schemaRef ds:uri="http://schemas.microsoft.com/office/2006/metadata/contentType"/>
@@ -6201,4 +6298,12 @@
     <ds:schemaRef ds:uri="http://schemas.microsoft.com/internal/obd"/>
   </ds:schemaRefs>
 </ds:datastoreItem>
+</file>
+
+<file path=customXml/itemProps4.xml><?xml version="1.0" encoding="utf-8"?>
+<ds:datastoreItem xmlns:ds="http://schemas.openxmlformats.org/officeDocument/2006/customXml" ds:itemID="{AF690011-DE0B-4F69-ABFB-690552A9337D}">
+  <ds:schemaRefs>
+    <ds:schemaRef ds:uri="http://schemas.microsoft.com/sharepoint/v3/contenttype/forms"/>
+  </ds:schemaRefs>
+</ds:datastoreItem>
 </file>
</xml_diff>

<commit_message>
fix up about the version control software is Git and the client is GitKraken
</commit_message>
<xml_diff>
--- a/ICT50215 CUA51015 Maths for Games Brief - Version Control Software Evaluation.docx
+++ b/ICT50215 CUA51015 Maths for Games Brief - Version Control Software Evaluation.docx
@@ -258,7 +258,21 @@
           <w:b/>
           <w:bCs/>
         </w:rPr>
-        <w:t>The version control software is GitKraken.</w:t>
+        <w:t xml:space="preserve">The version control software is </w:t>
+      </w:r>
+      <w:r>
+        <w:rPr>
+          <w:b/>
+          <w:bCs/>
+        </w:rPr>
+        <w:t>Git</w:t>
+      </w:r>
+      <w:r>
+        <w:rPr>
+          <w:b/>
+          <w:bCs/>
+        </w:rPr>
+        <w:t>.</w:t>
       </w:r>
     </w:p>
     <w:p>
@@ -281,7 +295,7 @@
           <w:b/>
           <w:bCs/>
         </w:rPr>
-        <w:t>A repository that people who have access can use it.</w:t>
+        <w:t>Client program is GitKraken</w:t>
       </w:r>
     </w:p>
     <w:p>
@@ -480,7 +494,14 @@
           <w:b/>
           <w:bCs/>
         </w:rPr>
-        <w:t xml:space="preserve">The more people using a version control </w:t>
+        <w:t xml:space="preserve">The more people using </w:t>
+      </w:r>
+      <w:r>
+        <w:rPr>
+          <w:b/>
+          <w:bCs/>
+        </w:rPr>
+        <w:t xml:space="preserve">GitKraken </w:t>
       </w:r>
       <w:r>
         <w:rPr>
@@ -505,6 +526,18 @@
       </w:pPr>
       <w:r>
         <w:t>Power usage</w:t>
+      </w:r>
+    </w:p>
+    <w:p>
+      <w:pPr>
+        <w:pStyle w:val="ListParagraph"/>
+      </w:pPr>
+      <w:r>
+        <w:rPr>
+          <w:b/>
+          <w:bCs/>
+        </w:rPr>
+        <w:t xml:space="preserve">The amount of power usage will </w:t>
       </w:r>
     </w:p>
     <w:p>
@@ -5412,7 +5445,6 @@
   <w:style w:type="character" w:default="1" w:styleId="DefaultParagraphFont">
     <w:name w:val="Default Paragraph Font"/>
     <w:uiPriority w:val="1"/>
-    <w:semiHidden/>
     <w:unhideWhenUsed/>
   </w:style>
   <w:style w:type="table" w:default="1" w:styleId="TableNormal">

</xml_diff>

<commit_message>
Finish the version control report
</commit_message>
<xml_diff>
--- a/ICT50215 CUA51015 Maths for Games Brief - Version Control Software Evaluation.docx
+++ b/ICT50215 CUA51015 Maths for Games Brief - Version Control Software Evaluation.docx
@@ -537,7 +537,7 @@
           <w:b/>
           <w:bCs/>
         </w:rPr>
-        <w:t xml:space="preserve">The amount of power usage will </w:t>
+        <w:t>The power usage will be a lot as the organisation will been having to hold up to millions of users and their severs that they make.</w:t>
       </w:r>
     </w:p>
     <w:p>
@@ -555,6 +555,36 @@
     <w:p>
       <w:pPr>
         <w:pStyle w:val="ListParagraph"/>
+        <w:rPr>
+          <w:b/>
+          <w:bCs/>
+        </w:rPr>
+      </w:pPr>
+      <w:r>
+        <w:rPr>
+          <w:b/>
+          <w:bCs/>
+        </w:rPr>
+        <w:t>Up to a year or three maybe more is when you will need to upgrade the hardware as it will be better and the support for the old hardware will stop. Meaning lots of hardware is thrown out and hardware made that will go in a cycle</w:t>
+      </w:r>
+      <w:r>
+        <w:rPr>
+          <w:b/>
+          <w:bCs/>
+        </w:rPr>
+        <w:t xml:space="preserve"> of throwing out and making.</w:t>
+      </w:r>
+      <w:r>
+        <w:rPr>
+          <w:b/>
+          <w:bCs/>
+        </w:rPr>
+        <w:t xml:space="preserve"> </w:t>
+      </w:r>
+    </w:p>
+    <w:p>
+      <w:pPr>
+        <w:pStyle w:val="ListParagraph"/>
         <w:numPr>
           <w:ilvl w:val="0"/>
           <w:numId w:val="34"/>
@@ -564,7 +594,48 @@
         <w:t>Cooling costs associated with servers</w:t>
       </w:r>
     </w:p>
-    <w:p/>
+    <w:p>
+      <w:pPr>
+        <w:pStyle w:val="ListParagraph"/>
+        <w:rPr>
+          <w:b/>
+          <w:bCs/>
+        </w:rPr>
+      </w:pPr>
+      <w:r>
+        <w:rPr>
+          <w:b/>
+          <w:bCs/>
+        </w:rPr>
+        <w:t xml:space="preserve">The cooling </w:t>
+      </w:r>
+      <w:r>
+        <w:rPr>
+          <w:b/>
+          <w:bCs/>
+        </w:rPr>
+        <w:t xml:space="preserve">costs will increase depending on the size of the sever room and the </w:t>
+      </w:r>
+      <w:r>
+        <w:rPr>
+          <w:b/>
+          <w:bCs/>
+        </w:rPr>
+        <w:t>temperature</w:t>
+      </w:r>
+      <w:r>
+        <w:rPr>
+          <w:b/>
+          <w:bCs/>
+        </w:rPr>
+        <w:t xml:space="preserve"> of the room</w:t>
+      </w:r>
+    </w:p>
+    <w:p>
+      <w:pPr>
+        <w:ind w:left="720"/>
+      </w:pPr>
+    </w:p>
     <w:sectPr>
       <w:headerReference w:type="default" r:id="rId11"/>
       <w:footerReference w:type="default" r:id="rId12"/>

</xml_diff>

<commit_message>
Done with the Report
</commit_message>
<xml_diff>
--- a/ICT50215 CUA51015 Maths for Games Brief - Version Control Software Evaluation.docx
+++ b/ICT50215 CUA51015 Maths for Games Brief - Version Control Software Evaluation.docx
@@ -444,7 +444,21 @@
           <w:b/>
           <w:bCs/>
         </w:rPr>
-        <w:t xml:space="preserve">users can branch off working on there own local, write long description about what you just saved to GitKraken so other can read, and bring all branches together into a </w:t>
+        <w:t xml:space="preserve">users can branch off working on </w:t>
+      </w:r>
+      <w:r>
+        <w:rPr>
+          <w:b/>
+          <w:bCs/>
+        </w:rPr>
+        <w:t>their own</w:t>
+      </w:r>
+      <w:r>
+        <w:rPr>
+          <w:b/>
+          <w:bCs/>
+        </w:rPr>
+        <w:t xml:space="preserve"> local, write long description about what you just saved to GitKraken so other can read, and bring all branches together into a </w:t>
       </w:r>
       <w:r>
         <w:rPr>
@@ -629,6 +643,13 @@
           <w:bCs/>
         </w:rPr>
         <w:t xml:space="preserve"> of the room</w:t>
+      </w:r>
+      <w:r>
+        <w:rPr>
+          <w:b/>
+          <w:bCs/>
+        </w:rPr>
+        <w:t>.</w:t>
       </w:r>
     </w:p>
     <w:p>
@@ -5516,6 +5537,7 @@
   <w:style w:type="character" w:default="1" w:styleId="DefaultParagraphFont">
     <w:name w:val="Default Paragraph Font"/>
     <w:uiPriority w:val="1"/>
+    <w:semiHidden/>
     <w:unhideWhenUsed/>
   </w:style>
   <w:style w:type="table" w:default="1" w:styleId="TableNormal">
@@ -6152,16 +6174,25 @@
 </file>
 
 <file path=customXml/item1.xml><?xml version="1.0" encoding="utf-8"?>
+<b:Sources xmlns:b="http://schemas.openxmlformats.org/officeDocument/2006/bibliography" xmlns="http://schemas.openxmlformats.org/officeDocument/2006/bibliography" SelectedStyle="\APASixthEditionOfficeOnline.xsl" StyleName="APA" Version="6"/>
+</file>
+
+<file path=customXml/item2.xml><?xml version="1.0" encoding="utf-8"?>
 <p:properties xmlns:p="http://schemas.microsoft.com/office/2006/metadata/properties" xmlns:xsi="http://www.w3.org/2001/XMLSchema-instance" xmlns:pc="http://schemas.microsoft.com/office/infopath/2007/PartnerControls">
   <documentManagement/>
 </p:properties>
 </file>
 
-<file path=customXml/item2.xml><?xml version="1.0" encoding="utf-8"?>
-<b:Sources xmlns:b="http://schemas.openxmlformats.org/officeDocument/2006/bibliography" xmlns="http://schemas.openxmlformats.org/officeDocument/2006/bibliography" SelectedStyle="\APASixthEditionOfficeOnline.xsl" StyleName="APA" Version="6"/>
+<file path=customXml/item3.xml><?xml version="1.0" encoding="utf-8"?>
+<?mso-contentType ?>
+<FormTemplates xmlns="http://schemas.microsoft.com/sharepoint/v3/contenttype/forms">
+  <Display>DocumentLibraryForm</Display>
+  <Edit>DocumentLibraryForm</Edit>
+  <New>DocumentLibraryForm</New>
+</FormTemplates>
 </file>
 
-<file path=customXml/item3.xml><?xml version="1.0" encoding="utf-8"?>
+<file path=customXml/item4.xml><?xml version="1.0" encoding="utf-8"?>
 <ct:contentTypeSchema xmlns:ct="http://schemas.microsoft.com/office/2006/metadata/contentType" xmlns:ma="http://schemas.microsoft.com/office/2006/metadata/properties/metaAttributes" ct:_="" ma:_="" ma:contentTypeName="Document" ma:contentTypeID="0x01010016F4542A8E7DD640B3BC4F081D67BD17" ma:contentTypeVersion="12" ma:contentTypeDescription="Create a new document." ma:contentTypeScope="" ma:versionID="27c2dbada59f2179a6cad865b3b91926">
   <xsd:schema xmlns:xsd="http://www.w3.org/2001/XMLSchema" xmlns:xs="http://www.w3.org/2001/XMLSchema" xmlns:p="http://schemas.microsoft.com/office/2006/metadata/properties" xmlns:ns2="6ac566f0-206d-4bc5-bcec-ce830458d3f1" xmlns:ns3="4ba0a89f-8d28-45b8-8c8a-cf56563c9d8a" targetNamespace="http://schemas.microsoft.com/office/2006/metadata/properties" ma:root="true" ma:fieldsID="bbbd863d49b046c436f58500a7a6c075" ns2:_="" ns3:_="">
     <xsd:import namespace="6ac566f0-206d-4bc5-bcec-ce830458d3f1"/>
@@ -6358,16 +6389,15 @@
 </ct:contentTypeSchema>
 </file>
 
-<file path=customXml/item4.xml><?xml version="1.0" encoding="utf-8"?>
-<?mso-contentType ?>
-<FormTemplates xmlns="http://schemas.microsoft.com/sharepoint/v3/contenttype/forms">
-  <Display>DocumentLibraryForm</Display>
-  <Edit>DocumentLibraryForm</Edit>
-  <New>DocumentLibraryForm</New>
-</FormTemplates>
+<file path=customXml/itemProps1.xml><?xml version="1.0" encoding="utf-8"?>
+<ds:datastoreItem xmlns:ds="http://schemas.openxmlformats.org/officeDocument/2006/customXml" ds:itemID="{E578E59A-0854-4A11-9BB0-04C2BF4373B3}">
+  <ds:schemaRefs>
+    <ds:schemaRef ds:uri="http://schemas.openxmlformats.org/officeDocument/2006/bibliography"/>
+  </ds:schemaRefs>
+</ds:datastoreItem>
 </file>
 
-<file path=customXml/itemProps1.xml><?xml version="1.0" encoding="utf-8"?>
+<file path=customXml/itemProps2.xml><?xml version="1.0" encoding="utf-8"?>
 <ds:datastoreItem xmlns:ds="http://schemas.openxmlformats.org/officeDocument/2006/customXml" ds:itemID="{35A48CE1-F8EF-4B81-B6B6-5BD9516503DE}">
   <ds:schemaRefs>
     <ds:schemaRef ds:uri="http://schemas.microsoft.com/office/2006/metadata/properties"/>
@@ -6376,15 +6406,15 @@
 </ds:datastoreItem>
 </file>
 
-<file path=customXml/itemProps2.xml><?xml version="1.0" encoding="utf-8"?>
-<ds:datastoreItem xmlns:ds="http://schemas.openxmlformats.org/officeDocument/2006/customXml" ds:itemID="{E578E59A-0854-4A11-9BB0-04C2BF4373B3}">
+<file path=customXml/itemProps3.xml><?xml version="1.0" encoding="utf-8"?>
+<ds:datastoreItem xmlns:ds="http://schemas.openxmlformats.org/officeDocument/2006/customXml" ds:itemID="{AF690011-DE0B-4F69-ABFB-690552A9337D}">
   <ds:schemaRefs>
-    <ds:schemaRef ds:uri="http://schemas.openxmlformats.org/officeDocument/2006/bibliography"/>
+    <ds:schemaRef ds:uri="http://schemas.microsoft.com/sharepoint/v3/contenttype/forms"/>
   </ds:schemaRefs>
 </ds:datastoreItem>
 </file>
 
-<file path=customXml/itemProps3.xml><?xml version="1.0" encoding="utf-8"?>
+<file path=customXml/itemProps4.xml><?xml version="1.0" encoding="utf-8"?>
 <ds:datastoreItem xmlns:ds="http://schemas.openxmlformats.org/officeDocument/2006/customXml" ds:itemID="{9FE6D96D-AC80-4F4F-A678-5E7FBC38079F}">
   <ds:schemaRefs>
     <ds:schemaRef ds:uri="http://schemas.microsoft.com/office/2006/metadata/contentType"/>
@@ -6401,12 +6431,4 @@
     <ds:schemaRef ds:uri="http://schemas.microsoft.com/internal/obd"/>
   </ds:schemaRefs>
 </ds:datastoreItem>
-</file>
-
-<file path=customXml/itemProps4.xml><?xml version="1.0" encoding="utf-8"?>
-<ds:datastoreItem xmlns:ds="http://schemas.openxmlformats.org/officeDocument/2006/customXml" ds:itemID="{AF690011-DE0B-4F69-ABFB-690552A9337D}">
-  <ds:schemaRefs>
-    <ds:schemaRef ds:uri="http://schemas.microsoft.com/sharepoint/v3/contenttype/forms"/>
-  </ds:schemaRefs>
-</ds:datastoreItem>
 </file>
</xml_diff>